<commit_message>
Adjusted header wording for more clarity on equivalence classes
This was mostly to clear up my own confusion on the equivalence classes
</commit_message>
<xml_diff>
--- a/TestCases/TestCase_Scripts.js.docx
+++ b/TestCases/TestCase_Scripts.js.docx
@@ -40,6 +40,16 @@
             <w:tcW w:w="5395" w:type="dxa"/>
           </w:tcPr>
           <w:p>
+            <w:r>
+              <w:rPr>
+                <w:b/>
+                <w:bCs/>
+              </w:rPr>
+              <w:t>Accepted</w:t>
+            </w:r>
+            <w:r>
+              <w:t xml:space="preserve"> </w:t>
+            </w:r>
             <w:r>
               <w:t>Equivalence Class / Partitions</w:t>
             </w:r>
@@ -436,8 +446,13 @@
     <w:pPr>
       <w:pStyle w:val="Header"/>
     </w:pPr>
+    <w:proofErr w:type="spellStart"/>
     <w:r>
-      <w:t>js\scripts.js</w:t>
+      <w:t>js</w:t>
+    </w:r>
+    <w:proofErr w:type="spellEnd"/>
+    <w:r>
+      <w:t>\scripts.js</w:t>
     </w:r>
   </w:p>
   <w:p>

</xml_diff>